<commit_message>
Incluindo driver jdbc; Incluíndo lógica de obrigatoriedade do login
</commit_message>
<xml_diff>
--- a/Documento de requisitos.docx
+++ b/Documento de requisitos.docx
@@ -14,35 +14,37 @@
       <w:pPr>
         <w:jc w:val="both"/>
       </w:pPr>
-      <w:r>
-        <w:t>O Hiper</w:t>
-      </w:r>
-      <w:r>
-        <w:t>m</w:t>
-      </w:r>
-      <w:r>
-        <w:t xml:space="preserve">ercado </w:t>
-      </w:r>
-      <w:proofErr w:type="spellStart"/>
-      <w:r>
-        <w:t>Edmélio</w:t>
-      </w:r>
-      <w:proofErr w:type="spellEnd"/>
-      <w:r>
-        <w:t xml:space="preserve"> precisa registrar suas vendas! A </w:t>
-      </w:r>
-      <w:proofErr w:type="spellStart"/>
-      <w:r>
-        <w:t>super</w:t>
-      </w:r>
-      <w:proofErr w:type="spellEnd"/>
-      <w:r>
-        <w:t xml:space="preserve"> inauguração se aproxima e são esperados muitos clientes. Estes serão atendidos em 5 caixas que contarão com um operador cada. Os operadores precisam de auxílio para registrar os produt</w:t>
-      </w:r>
       <w:bookmarkStart w:id="0" w:name="_GoBack"/>
       <w:bookmarkEnd w:id="0"/>
-      <w:r>
-        <w:t>os o mais rápido possível.</w:t>
+    </w:p>
+    <w:p>
+      <w:pPr>
+        <w:jc w:val="both"/>
+      </w:pPr>
+      <w:r>
+        <w:t>O Hiper</w:t>
+      </w:r>
+      <w:r>
+        <w:t>m</w:t>
+      </w:r>
+      <w:r>
+        <w:t xml:space="preserve">ercado </w:t>
+      </w:r>
+      <w:proofErr w:type="spellStart"/>
+      <w:r>
+        <w:t>Edmélio</w:t>
+      </w:r>
+      <w:proofErr w:type="spellEnd"/>
+      <w:r>
+        <w:t xml:space="preserve"> precisa registrar suas vendas! A </w:t>
+      </w:r>
+      <w:proofErr w:type="spellStart"/>
+      <w:r>
+        <w:t>super</w:t>
+      </w:r>
+      <w:proofErr w:type="spellEnd"/>
+      <w:r>
+        <w:t xml:space="preserve"> inauguração se aproxima e são esperados muitos clientes. Estes serão atendidos em 5 caixas que contarão com um operador cada. Os operadores precisam de auxílio para registrar os produtos o mais rápido possível.</w:t>
       </w:r>
     </w:p>
     <w:p>

</xml_diff>